<commit_message>
database notebook y taxonomies
</commit_message>
<xml_diff>
--- a/TAXONOMIES.docx
+++ b/TAXONOMIES.docx
@@ -16,7 +16,7 @@
     <w:p>
       <w:pPr>
         <w:rPr>
-          <w:u w:val="single"/>
+          <w:rStyle w:val="Hipervnculo"/>
         </w:rPr>
       </w:pPr>
       <w:hyperlink r:id="rId5" w:history="1">
@@ -25,6 +25,35 @@
             <w:rStyle w:val="Hipervnculo"/>
           </w:rPr>
           <w:t>https://www.nist.gov/system/files/documents/2021/10/15/taxonomy_AI_risks.pdf</w:t>
+        </w:r>
+      </w:hyperlink>
+    </w:p>
+    <w:p>
+      <w:pPr>
+        <w:rPr>
+          <w:rStyle w:val="Hipervnculo"/>
+        </w:rPr>
+      </w:pPr>
+    </w:p>
+    <w:p>
+      <w:pPr>
+        <w:rPr>
+          <w:rStyle w:val="Hipervnculo"/>
+        </w:rPr>
+      </w:pPr>
+    </w:p>
+    <w:p>
+      <w:pPr>
+        <w:rPr>
+          <w:u w:val="single"/>
+        </w:rPr>
+      </w:pPr>
+      <w:hyperlink r:id="rId6" w:history="1">
+        <w:r>
+          <w:rPr>
+            <w:rStyle w:val="Hipervnculo"/>
+          </w:rPr>
+          <w:t>https://github.com/georgetown-cset/CSET-AIID-harm-taxonomy/blob/main/CSET%20V1%20AI%20Annotation%20Guide%20(with%20Schema%20and%20Field%20Descriptions)%2025Jul2023.pdf</w:t>
         </w:r>
       </w:hyperlink>
     </w:p>
@@ -492,6 +521,18 @@
       <w:shd w:val="clear" w:color="auto" w:fill="E1DFDD"/>
     </w:rPr>
   </w:style>
+  <w:style w:type="character" w:styleId="Hipervnculovisitado">
+    <w:name w:val="FollowedHyperlink"/>
+    <w:basedOn w:val="Fuentedeprrafopredeter"/>
+    <w:uiPriority w:val="99"/>
+    <w:semiHidden/>
+    <w:unhideWhenUsed/>
+    <w:rsid w:val="00C872D2"/>
+    <w:rPr>
+      <w:color w:val="954F72" w:themeColor="followedHyperlink"/>
+      <w:u w:val="single"/>
+    </w:rPr>
+  </w:style>
 </w:styles>
 </file>
 

</xml_diff>

<commit_message>
taxonomies.docx updated with info of papers and taxonomies
</commit_message>
<xml_diff>
--- a/TAXONOMIES.docx
+++ b/TAXONOMIES.docx
@@ -3,23 +3,62 @@
 <w:document xmlns:wpc="http://schemas.microsoft.com/office/word/2010/wordprocessingCanvas" xmlns:cx="http://schemas.microsoft.com/office/drawing/2014/chartex" xmlns:cx1="http://schemas.microsoft.com/office/drawing/2015/9/8/chartex" xmlns:cx2="http://schemas.microsoft.com/office/drawing/2015/10/21/chartex" xmlns:cx3="http://schemas.microsoft.com/office/drawing/2016/5/9/chartex" xmlns:cx4="http://schemas.microsoft.com/office/drawing/2016/5/10/chartex" xmlns:cx5="http://schemas.microsoft.com/office/drawing/2016/5/11/chartex" xmlns:cx6="http://schemas.microsoft.com/office/drawing/2016/5/12/chartex" xmlns:cx7="http://schemas.microsoft.com/office/drawing/2016/5/13/chartex" xmlns:cx8="http://schemas.microsoft.com/office/drawing/2016/5/14/chartex" xmlns:mc="http://schemas.openxmlformats.org/markup-compatibility/2006" xmlns:aink="http://schemas.microsoft.com/office/drawing/2016/ink" xmlns:am3d="http://schemas.microsoft.com/office/drawing/2017/model3d" xmlns:o="urn:schemas-microsoft-com:office:office" xmlns:oel="http://schemas.microsoft.com/office/2019/extlst" xmlns:r="http://schemas.openxmlformats.org/officeDocument/2006/relationships" xmlns:m="http://schemas.openxmlformats.org/officeDocument/2006/math" xmlns:v="urn:schemas-microsoft-com:vml" xmlns:wp14="http://schemas.microsoft.com/office/word/2010/wordprocessingDrawing" xmlns:wp="http://schemas.openxmlformats.org/drawingml/2006/wordprocessingDrawing" xmlns:w10="urn:schemas-microsoft-com:office:word" xmlns:w="http://schemas.openxmlformats.org/wordprocessingml/2006/main" xmlns:w14="http://schemas.microsoft.com/office/word/2010/wordml" xmlns:w15="http://schemas.microsoft.com/office/word/2012/wordml" xmlns:w16cex="http://schemas.microsoft.com/office/word/2018/wordml/cex" xmlns:w16cid="http://schemas.microsoft.com/office/word/2016/wordml/cid" xmlns:w16="http://schemas.microsoft.com/office/word/2018/wordml" xmlns:w16sdtdh="http://schemas.microsoft.com/office/word/2020/wordml/sdtdatahash" xmlns:w16se="http://schemas.microsoft.com/office/word/2015/wordml/symex" xmlns:wpg="http://schemas.microsoft.com/office/word/2010/wordprocessingGroup" xmlns:wpi="http://schemas.microsoft.com/office/word/2010/wordprocessingInk" xmlns:wne="http://schemas.microsoft.com/office/word/2006/wordml" xmlns:wps="http://schemas.microsoft.com/office/word/2010/wordprocessingShape" mc:Ignorable="w14 w15 w16se w16cid w16 w16cex w16sdtdh wp14">
   <w:body>
     <w:p>
-      <w:hyperlink r:id="rId4" w:history="1">
+      <w:r>
+        <w:t xml:space="preserve">-  </w:t>
+      </w:r>
+      <w:hyperlink r:id="rId5" w:history="1">
         <w:r>
           <w:rPr>
             <w:rStyle w:val="Hipervnculo"/>
           </w:rPr>
-          <w:t>https://incidentdatabase.ai/taxonomies/</w:t>
+          <w:t>https://incidentdata</w:t>
+        </w:r>
+        <w:r>
+          <w:rPr>
+            <w:rStyle w:val="Hipervnculo"/>
+          </w:rPr>
+          <w:t>b</w:t>
+        </w:r>
+        <w:r>
+          <w:rPr>
+            <w:rStyle w:val="Hipervnculo"/>
+          </w:rPr>
+          <w:t>ase.ai/taxonomies/</w:t>
         </w:r>
       </w:hyperlink>
     </w:p>
-    <w:p/>
-    <w:p>
-      <w:pPr>
-        <w:rPr>
-          <w:rStyle w:val="Hipervnculo"/>
-        </w:rPr>
-      </w:pPr>
-      <w:hyperlink r:id="rId5" w:history="1">
+    <w:p>
+      <w:pPr>
+        <w:rPr>
+          <w:b/>
+          <w:bCs/>
+          <w:i/>
+          <w:iCs/>
+          <w:sz w:val="36"/>
+          <w:szCs w:val="36"/>
+          <w:u w:val="single"/>
+        </w:rPr>
+      </w:pPr>
+      <w:r>
+        <w:rPr>
+          <w:b/>
+          <w:bCs/>
+          <w:i/>
+          <w:iCs/>
+          <w:sz w:val="36"/>
+          <w:szCs w:val="36"/>
+          <w:u w:val="single"/>
+        </w:rPr>
+        <w:t>NIST, TAXONOMY OF AI RISK</w:t>
+      </w:r>
+    </w:p>
+    <w:p>
+      <w:pPr>
+        <w:rPr>
+          <w:rStyle w:val="Hipervnculo"/>
+        </w:rPr>
+      </w:pPr>
+      <w:hyperlink r:id="rId6" w:history="1">
         <w:r>
           <w:rPr>
             <w:rStyle w:val="Hipervnculo"/>
@@ -29,26 +68,536 @@
       </w:hyperlink>
     </w:p>
     <w:p>
-      <w:pPr>
-        <w:rPr>
-          <w:rStyle w:val="Hipervnculo"/>
-        </w:rPr>
-      </w:pPr>
-    </w:p>
-    <w:p>
-      <w:pPr>
-        <w:rPr>
-          <w:rStyle w:val="Hipervnculo"/>
-        </w:rPr>
-      </w:pPr>
-    </w:p>
-    <w:p>
-      <w:pPr>
-        <w:rPr>
+      <w:r>
+        <w:t>This white paper focuses on the preconditions of trust in AI and aims to further engage the AI community in a collaborative process to encourage consensus regarding terminology related to risk so that these types of risk may be identified and managed.</w:t>
+      </w:r>
+    </w:p>
+    <w:p>
+      <w:r>
+        <w:t>OECD (Organisation for Economic Co-operation and Development):</w:t>
+      </w:r>
+    </w:p>
+    <w:p/>
+    <w:p>
+      <w:pPr>
+        <w:pStyle w:val="Prrafodelista"/>
+        <w:numPr>
+          <w:ilvl w:val="0"/>
+          <w:numId w:val="1"/>
+        </w:numPr>
+        <w:rPr>
+          <w:rStyle w:val="Hipervnculo"/>
+          <w:u w:val="none"/>
+        </w:rPr>
+      </w:pPr>
+      <w:r>
+        <w:rPr>
+          <w:rStyle w:val="Hipervnculo"/>
+          <w:color w:val="auto"/>
+          <w:u w:val="none"/>
+        </w:rPr>
+        <w:t>Traceability to human values (laws, human rights, democratic values, diversity…)</w:t>
+      </w:r>
+    </w:p>
+    <w:p>
+      <w:pPr>
+        <w:pStyle w:val="Prrafodelista"/>
+        <w:numPr>
+          <w:ilvl w:val="0"/>
+          <w:numId w:val="1"/>
+        </w:numPr>
+        <w:rPr>
+          <w:rStyle w:val="Hipervnculo"/>
+          <w:u w:val="none"/>
+        </w:rPr>
+      </w:pPr>
+      <w:r>
+        <w:rPr>
+          <w:rStyle w:val="Hipervnculo"/>
+          <w:color w:val="auto"/>
+          <w:u w:val="none"/>
+        </w:rPr>
+        <w:t>Transparency and responsible disclosure (understand AI outcomes and make the outcomes be based on information)</w:t>
+      </w:r>
+    </w:p>
+    <w:p>
+      <w:pPr>
+        <w:pStyle w:val="Prrafodelista"/>
+        <w:numPr>
+          <w:ilvl w:val="0"/>
+          <w:numId w:val="1"/>
+        </w:numPr>
+        <w:rPr>
+          <w:rStyle w:val="Hipervnculo"/>
+          <w:u w:val="none"/>
+        </w:rPr>
+      </w:pPr>
+      <w:r>
+        <w:rPr>
+          <w:rStyle w:val="Hipervnculo"/>
+          <w:color w:val="auto"/>
+          <w:u w:val="none"/>
+        </w:rPr>
+        <w:t>Secure, safe and robust</w:t>
+      </w:r>
+      <w:r>
+        <w:rPr>
+          <w:rStyle w:val="Hipervnculo"/>
+          <w:color w:val="auto"/>
+          <w:u w:val="none"/>
+        </w:rPr>
+        <w:t xml:space="preserve"> AI’s to manage risks better</w:t>
+      </w:r>
+    </w:p>
+    <w:p>
+      <w:pPr>
+        <w:pStyle w:val="Prrafodelista"/>
+        <w:numPr>
+          <w:ilvl w:val="0"/>
+          <w:numId w:val="1"/>
+        </w:numPr>
+        <w:rPr>
+          <w:rStyle w:val="Hipervnculo"/>
+          <w:u w:val="none"/>
+        </w:rPr>
+      </w:pPr>
+      <w:r>
+        <w:rPr>
+          <w:rStyle w:val="Hipervnculo"/>
+          <w:color w:val="auto"/>
+          <w:u w:val="none"/>
+        </w:rPr>
+        <w:t>Responsibility to comply this points.</w:t>
+      </w:r>
+    </w:p>
+    <w:p>
+      <w:pPr>
+        <w:rPr>
+          <w:rStyle w:val="Hipervnculo"/>
+          <w:color w:val="auto"/>
+          <w:u w:val="none"/>
+        </w:rPr>
+      </w:pPr>
+      <w:r>
+        <w:rPr>
+          <w:rStyle w:val="Hipervnculo"/>
+          <w:color w:val="auto"/>
+          <w:u w:val="none"/>
+        </w:rPr>
+        <w:t>Similarly, the European Union Digital Strategyʼs Ethics Guidelines for Trustworthy AI2 identifies</w:t>
+      </w:r>
+    </w:p>
+    <w:p>
+      <w:pPr>
+        <w:rPr>
+          <w:rStyle w:val="Hipervnculo"/>
+          <w:color w:val="auto"/>
+          <w:u w:val="none"/>
+        </w:rPr>
+      </w:pPr>
+      <w:r>
+        <w:rPr>
+          <w:rStyle w:val="Hipervnculo"/>
+          <w:color w:val="auto"/>
+          <w:u w:val="none"/>
+        </w:rPr>
+        <w:t>seven key principles of trustworthy AI:</w:t>
+      </w:r>
+    </w:p>
+    <w:p>
+      <w:pPr>
+        <w:rPr>
+          <w:rStyle w:val="Hipervnculo"/>
+          <w:color w:val="auto"/>
+          <w:u w:val="none"/>
+        </w:rPr>
+      </w:pPr>
+      <w:r>
+        <w:rPr>
+          <w:rStyle w:val="Hipervnculo"/>
+          <w:color w:val="auto"/>
+          <w:u w:val="none"/>
+        </w:rPr>
+        <w:t>• Human agency and oversight</w:t>
+      </w:r>
+    </w:p>
+    <w:p>
+      <w:pPr>
+        <w:rPr>
+          <w:rStyle w:val="Hipervnculo"/>
+          <w:color w:val="auto"/>
+          <w:u w:val="none"/>
+        </w:rPr>
+      </w:pPr>
+      <w:r>
+        <w:rPr>
+          <w:rStyle w:val="Hipervnculo"/>
+          <w:color w:val="auto"/>
+          <w:u w:val="none"/>
+        </w:rPr>
+        <w:t>• Technical robustness and safety</w:t>
+      </w:r>
+    </w:p>
+    <w:p>
+      <w:pPr>
+        <w:rPr>
+          <w:rStyle w:val="Hipervnculo"/>
+          <w:color w:val="auto"/>
+          <w:u w:val="none"/>
+        </w:rPr>
+      </w:pPr>
+      <w:r>
+        <w:rPr>
+          <w:rStyle w:val="Hipervnculo"/>
+          <w:color w:val="auto"/>
+          <w:u w:val="none"/>
+        </w:rPr>
+        <w:t>• Privacy and data governance</w:t>
+      </w:r>
+    </w:p>
+    <w:p>
+      <w:pPr>
+        <w:rPr>
+          <w:rStyle w:val="Hipervnculo"/>
+          <w:color w:val="auto"/>
+          <w:u w:val="none"/>
+        </w:rPr>
+      </w:pPr>
+      <w:r>
+        <w:rPr>
+          <w:rStyle w:val="Hipervnculo"/>
+          <w:color w:val="auto"/>
+          <w:u w:val="none"/>
+        </w:rPr>
+        <w:t>• Transparency</w:t>
+      </w:r>
+    </w:p>
+    <w:p>
+      <w:pPr>
+        <w:rPr>
+          <w:rStyle w:val="Hipervnculo"/>
+          <w:color w:val="auto"/>
+          <w:u w:val="none"/>
+        </w:rPr>
+      </w:pPr>
+      <w:r>
+        <w:rPr>
+          <w:rStyle w:val="Hipervnculo"/>
+          <w:color w:val="auto"/>
+          <w:u w:val="none"/>
+        </w:rPr>
+        <w:t>• Diversity, non-discrimination, and fairness</w:t>
+      </w:r>
+    </w:p>
+    <w:p>
+      <w:pPr>
+        <w:rPr>
+          <w:rStyle w:val="Hipervnculo"/>
+          <w:color w:val="auto"/>
+          <w:u w:val="none"/>
+        </w:rPr>
+      </w:pPr>
+      <w:r>
+        <w:rPr>
+          <w:rStyle w:val="Hipervnculo"/>
+          <w:color w:val="auto"/>
+          <w:u w:val="none"/>
+        </w:rPr>
+        <w:t>• Environmental and societal well-being</w:t>
+      </w:r>
+    </w:p>
+    <w:p>
+      <w:pPr>
+        <w:rPr>
+          <w:rStyle w:val="Hipervnculo"/>
+          <w:color w:val="auto"/>
+          <w:u w:val="none"/>
+        </w:rPr>
+      </w:pPr>
+      <w:r>
+        <w:rPr>
+          <w:rStyle w:val="Hipervnculo"/>
+          <w:color w:val="auto"/>
+          <w:u w:val="none"/>
+        </w:rPr>
+        <w:t>• Accountability</w:t>
+      </w:r>
+    </w:p>
+    <w:p>
+      <w:pPr>
+        <w:rPr>
+          <w:rStyle w:val="Hipervnculo"/>
+          <w:color w:val="auto"/>
+          <w:u w:val="none"/>
+        </w:rPr>
+      </w:pPr>
+      <w:r>
+        <w:rPr>
+          <w:rStyle w:val="Hipervnculo"/>
+          <w:color w:val="auto"/>
+          <w:u w:val="none"/>
+        </w:rPr>
+        <w:t>Finally, US Executive Order 13960, Promoting the Use of Trustworthy Artificial Intelligence in the</w:t>
+      </w:r>
+    </w:p>
+    <w:p>
+      <w:pPr>
+        <w:rPr>
+          <w:rStyle w:val="Hipervnculo"/>
+          <w:color w:val="auto"/>
+          <w:u w:val="none"/>
+        </w:rPr>
+      </w:pPr>
+      <w:r>
+        <w:rPr>
+          <w:rStyle w:val="Hipervnculo"/>
+          <w:color w:val="auto"/>
+          <w:u w:val="none"/>
+        </w:rPr>
+        <w:t>Federal Government3 specifies that AI should be:</w:t>
+      </w:r>
+    </w:p>
+    <w:p>
+      <w:pPr>
+        <w:rPr>
+          <w:rStyle w:val="Hipervnculo"/>
+          <w:color w:val="auto"/>
+          <w:u w:val="none"/>
+        </w:rPr>
+      </w:pPr>
+      <w:r>
+        <w:rPr>
+          <w:rStyle w:val="Hipervnculo"/>
+          <w:color w:val="auto"/>
+          <w:u w:val="none"/>
+        </w:rPr>
+        <w:t>• Lawful and respectful of our Nationʼs values.</w:t>
+      </w:r>
+    </w:p>
+    <w:p>
+      <w:pPr>
+        <w:rPr>
+          <w:rStyle w:val="Hipervnculo"/>
+          <w:color w:val="auto"/>
+          <w:u w:val="none"/>
+        </w:rPr>
+      </w:pPr>
+      <w:r>
+        <w:rPr>
+          <w:rStyle w:val="Hipervnculo"/>
+          <w:color w:val="auto"/>
+          <w:u w:val="none"/>
+        </w:rPr>
+        <w:t>• Purposeful and performance-driven… using AI, where the benefits of doing so</w:t>
+      </w:r>
+    </w:p>
+    <w:p>
+      <w:pPr>
+        <w:rPr>
+          <w:rStyle w:val="Hipervnculo"/>
+          <w:color w:val="auto"/>
+          <w:u w:val="none"/>
+        </w:rPr>
+      </w:pPr>
+      <w:r>
+        <w:rPr>
+          <w:rStyle w:val="Hipervnculo"/>
+          <w:color w:val="auto"/>
+          <w:u w:val="none"/>
+        </w:rPr>
+        <w:t>significantly outweigh the risks, and the risks can be assessed and managed</w:t>
+      </w:r>
+    </w:p>
+    <w:p>
+      <w:pPr>
+        <w:rPr>
+          <w:rStyle w:val="Hipervnculo"/>
+          <w:color w:val="auto"/>
+          <w:u w:val="none"/>
+        </w:rPr>
+      </w:pPr>
+      <w:r>
+        <w:rPr>
+          <w:rStyle w:val="Hipervnculo"/>
+          <w:color w:val="auto"/>
+          <w:u w:val="none"/>
+        </w:rPr>
+        <w:t>• Accurate, reliable, and effective</w:t>
+      </w:r>
+    </w:p>
+    <w:p>
+      <w:r>
+        <w:t xml:space="preserve">• Safe, secure, and resilient </w:t>
+      </w:r>
+    </w:p>
+    <w:p>
+      <w:r>
+        <w:t xml:space="preserve">• Understandable…by subject matter experts, users, and others, as appropriate </w:t>
+      </w:r>
+    </w:p>
+    <w:p>
+      <w:r>
+        <w:t>• Responsible and traceable</w:t>
+      </w:r>
+    </w:p>
+    <w:p>
+      <w:r>
+        <w:t xml:space="preserve"> • Regularly monitored </w:t>
+      </w:r>
+    </w:p>
+    <w:p>
+      <w:r>
+        <w:lastRenderedPageBreak/>
+        <w:t xml:space="preserve">• Transparent </w:t>
+      </w:r>
+    </w:p>
+    <w:p>
+      <w:pPr>
+        <w:rPr>
+          <w:rStyle w:val="Hipervnculo"/>
+          <w:color w:val="auto"/>
+          <w:u w:val="none"/>
+        </w:rPr>
+      </w:pPr>
+      <w:r>
+        <w:t>• Accountable</w:t>
+      </w:r>
+    </w:p>
+    <w:p>
+      <w:pPr>
+        <w:rPr>
+          <w:rStyle w:val="Hipervnculo"/>
+          <w:b/>
+          <w:bCs/>
+          <w:color w:val="auto"/>
+          <w:sz w:val="28"/>
+          <w:szCs w:val="28"/>
+          <w:u w:val="none"/>
+        </w:rPr>
+      </w:pPr>
+      <w:r>
+        <w:rPr>
+          <w:rStyle w:val="Hipervnculo"/>
+          <w:color w:val="auto"/>
+          <w:u w:val="none"/>
+        </w:rPr>
+        <w:t xml:space="preserve">So we can divide in </w:t>
+      </w:r>
+      <w:r>
+        <w:rPr>
+          <w:rStyle w:val="Hipervnculo"/>
+          <w:b/>
+          <w:bCs/>
+          <w:color w:val="auto"/>
+          <w:sz w:val="28"/>
+          <w:szCs w:val="28"/>
+          <w:u w:val="none"/>
+        </w:rPr>
+        <w:t>categories of risk:</w:t>
+      </w:r>
+    </w:p>
+    <w:p>
+      <w:pPr>
+        <w:pStyle w:val="Prrafodelista"/>
+        <w:numPr>
+          <w:ilvl w:val="0"/>
+          <w:numId w:val="1"/>
+        </w:numPr>
+        <w:rPr>
+          <w:rStyle w:val="Hipervnculo"/>
+          <w:color w:val="auto"/>
+          <w:u w:val="none"/>
+        </w:rPr>
+      </w:pPr>
+      <w:r>
+        <w:rPr>
+          <w:rStyle w:val="Hipervnculo"/>
+          <w:color w:val="auto"/>
+          <w:u w:val="none"/>
+        </w:rPr>
+        <w:t>Technical design attributes: factors under control of designers and developers.</w:t>
+      </w:r>
+    </w:p>
+    <w:p>
+      <w:pPr>
+        <w:pStyle w:val="Prrafodelista"/>
+        <w:numPr>
+          <w:ilvl w:val="0"/>
+          <w:numId w:val="1"/>
+        </w:numPr>
+        <w:rPr>
+          <w:rStyle w:val="Hipervnculo"/>
+          <w:color w:val="auto"/>
+          <w:u w:val="none"/>
+        </w:rPr>
+      </w:pPr>
+      <w:r>
+        <w:rPr>
+          <w:rStyle w:val="Hipervnculo"/>
+          <w:color w:val="auto"/>
+          <w:u w:val="none"/>
+        </w:rPr>
+        <w:t>How AI systems are perceived: transparency, explainability, interpretability. This means that some AI outputs need to be done by humans or interpreted by them rather than by an automated process.</w:t>
+      </w:r>
+    </w:p>
+    <w:p>
+      <w:pPr>
+        <w:pStyle w:val="Prrafodelista"/>
+        <w:numPr>
+          <w:ilvl w:val="0"/>
+          <w:numId w:val="1"/>
+        </w:numPr>
+        <w:rPr>
+          <w:rStyle w:val="Hipervnculo"/>
+          <w:color w:val="auto"/>
+          <w:u w:val="none"/>
+        </w:rPr>
+      </w:pPr>
+      <w:r>
+        <w:rPr>
+          <w:rStyle w:val="Hipervnculo"/>
+          <w:color w:val="auto"/>
+          <w:u w:val="none"/>
+        </w:rPr>
+        <w:t xml:space="preserve">Guiding policies and principles: </w:t>
+      </w:r>
+      <w:r>
+        <w:t>privacy, accountability, fairness, justice, equity, etc., which cannot be measured consistently across domains because of their dependence on context.</w:t>
+      </w:r>
+    </w:p>
+    <w:p>
+      <w:pPr>
+        <w:rPr>
+          <w:rStyle w:val="Hipervnculo"/>
+          <w:b/>
+          <w:bCs/>
+          <w:i/>
+          <w:iCs/>
+          <w:color w:val="auto"/>
+          <w:sz w:val="36"/>
+          <w:szCs w:val="36"/>
+        </w:rPr>
+      </w:pPr>
+      <w:r>
+        <w:rPr>
+          <w:b/>
+          <w:bCs/>
+          <w:i/>
+          <w:iCs/>
+          <w:sz w:val="36"/>
+          <w:szCs w:val="36"/>
           <w:u w:val="single"/>
         </w:rPr>
-      </w:pPr>
-      <w:hyperlink r:id="rId6" w:history="1">
+        <w:t>CSET AI Harm Taxonomy</w:t>
+      </w:r>
+    </w:p>
+    <w:p>
+      <w:pPr>
+        <w:rPr>
+          <w:rStyle w:val="Hipervnculo"/>
+        </w:rPr>
+      </w:pPr>
+      <w:hyperlink r:id="rId7" w:history="1">
         <w:r>
           <w:rPr>
             <w:rStyle w:val="Hipervnculo"/>
@@ -56,6 +605,113 @@
           <w:t>https://github.com/georgetown-cset/CSET-AIID-harm-taxonomy/blob/main/CSET%20V1%20AI%20Annotation%20Guide%20(with%20Schema%20and%20Field%20Descriptions)%2025Jul2023.pdf</w:t>
         </w:r>
       </w:hyperlink>
+    </w:p>
+    <w:p>
+      <w:r>
+        <w:t>Taxonomy should characterize the harm associated with an AI incident.</w:t>
+      </w:r>
+    </w:p>
+    <w:p>
+      <w:r>
+        <w:t>Differentiate between tangible and intangible harm.</w:t>
+      </w:r>
+    </w:p>
+    <w:p>
+      <w:r>
+        <w:t>Tangible harm: incidents involving observable injury, loss, or damage. Differentiate between events(harm needs to have definitely occurred) , near-missses(inminent risk of harm), and issues (non-inminent risk of harm)</w:t>
+      </w:r>
+    </w:p>
+    <w:p>
+      <w:r>
+        <w:t>Intangible harm: non-directly observable. Depends on social norms, context.</w:t>
+      </w:r>
+    </w:p>
+    <w:p>
+      <w:r>
+        <w:t>We can separate intangible harm in 1)harm to civil liberties, rights, human rights,  or democratic norms 2) detrimental content (hate-speech, misinformation) and 3) different treatment based on a characteristic.</w:t>
+      </w:r>
+    </w:p>
+    <w:p/>
+    <w:p>
+      <w:pPr>
+        <w:rPr>
+          <w:b/>
+          <w:bCs/>
+        </w:rPr>
+      </w:pPr>
+      <w:r>
+        <w:rPr>
+          <w:rStyle w:val="Hipervnculo"/>
+          <w:b/>
+          <w:bCs/>
+          <w:color w:val="auto"/>
+          <w:u w:val="none"/>
+        </w:rPr>
+        <w:t>PROPOSED TAXONOMY:</w:t>
+      </w:r>
+    </w:p>
+    <w:p>
+      <w:pPr>
+        <w:pStyle w:val="Prrafodelista"/>
+        <w:numPr>
+          <w:ilvl w:val="0"/>
+          <w:numId w:val="1"/>
+        </w:numPr>
+      </w:pPr>
+      <w:r>
+        <w:t>Harm to collectives, nations, or against freedom of choice</w:t>
+      </w:r>
+      <w:r>
+        <w:t>, biased answers…</w:t>
+      </w:r>
+    </w:p>
+    <w:p>
+      <w:pPr>
+        <w:pStyle w:val="Prrafodelista"/>
+        <w:numPr>
+          <w:ilvl w:val="0"/>
+          <w:numId w:val="1"/>
+        </w:numPr>
+      </w:pPr>
+      <w:r>
+        <w:t>Failure of automatic tasks (self-driving, facial recognition…)</w:t>
+      </w:r>
+    </w:p>
+    <w:p>
+      <w:pPr>
+        <w:pStyle w:val="Prrafodelista"/>
+        <w:numPr>
+          <w:ilvl w:val="0"/>
+          <w:numId w:val="1"/>
+        </w:numPr>
+      </w:pPr>
+      <w:r>
+        <w:t>Accidents related to robots usage or misuse</w:t>
+      </w:r>
+    </w:p>
+    <w:p>
+      <w:pPr>
+        <w:pStyle w:val="Prrafodelista"/>
+        <w:numPr>
+          <w:ilvl w:val="0"/>
+          <w:numId w:val="1"/>
+        </w:numPr>
+      </w:pPr>
+      <w:r>
+        <w:t xml:space="preserve">Errors because not-enough development, more training needed … </w:t>
+      </w:r>
+    </w:p>
+    <w:p>
+      <w:pPr>
+        <w:pStyle w:val="Prrafodelista"/>
+        <w:numPr>
+          <w:ilvl w:val="0"/>
+          <w:numId w:val="1"/>
+        </w:numPr>
+      </w:pPr>
+      <w:r>
+        <w:t>Not clear, transparent, based on information answers</w:t>
+      </w:r>
     </w:p>
     <w:sectPr>
       <w:pgSz w:w="11906" w:h="16838"/>
@@ -65,6 +721,127 @@
     </w:sectPr>
   </w:body>
 </w:document>
+</file>
+
+<file path=word/numbering.xml><?xml version="1.0" encoding="utf-8"?>
+<w:numbering xmlns:wpc="http://schemas.microsoft.com/office/word/2010/wordprocessingCanvas" xmlns:cx="http://schemas.microsoft.com/office/drawing/2014/chartex" xmlns:cx1="http://schemas.microsoft.com/office/drawing/2015/9/8/chartex" xmlns:cx2="http://schemas.microsoft.com/office/drawing/2015/10/21/chartex" xmlns:cx3="http://schemas.microsoft.com/office/drawing/2016/5/9/chartex" xmlns:cx4="http://schemas.microsoft.com/office/drawing/2016/5/10/chartex" xmlns:cx5="http://schemas.microsoft.com/office/drawing/2016/5/11/chartex" xmlns:cx6="http://schemas.microsoft.com/office/drawing/2016/5/12/chartex" xmlns:cx7="http://schemas.microsoft.com/office/drawing/2016/5/13/chartex" xmlns:cx8="http://schemas.microsoft.com/office/drawing/2016/5/14/chartex" xmlns:mc="http://schemas.openxmlformats.org/markup-compatibility/2006" xmlns:aink="http://schemas.microsoft.com/office/drawing/2016/ink" xmlns:am3d="http://schemas.microsoft.com/office/drawing/2017/model3d" xmlns:o="urn:schemas-microsoft-com:office:office" xmlns:oel="http://schemas.microsoft.com/office/2019/extlst" xmlns:r="http://schemas.openxmlformats.org/officeDocument/2006/relationships" xmlns:m="http://schemas.openxmlformats.org/officeDocument/2006/math" xmlns:v="urn:schemas-microsoft-com:vml" xmlns:wp14="http://schemas.microsoft.com/office/word/2010/wordprocessingDrawing" xmlns:wp="http://schemas.openxmlformats.org/drawingml/2006/wordprocessingDrawing" xmlns:w10="urn:schemas-microsoft-com:office:word" xmlns:w="http://schemas.openxmlformats.org/wordprocessingml/2006/main" xmlns:w14="http://schemas.microsoft.com/office/word/2010/wordml" xmlns:w15="http://schemas.microsoft.com/office/word/2012/wordml" xmlns:w16cex="http://schemas.microsoft.com/office/word/2018/wordml/cex" xmlns:w16cid="http://schemas.microsoft.com/office/word/2016/wordml/cid" xmlns:w16="http://schemas.microsoft.com/office/word/2018/wordml" xmlns:w16sdtdh="http://schemas.microsoft.com/office/word/2020/wordml/sdtdatahash" xmlns:w16se="http://schemas.microsoft.com/office/word/2015/wordml/symex" xmlns:wpg="http://schemas.microsoft.com/office/word/2010/wordprocessingGroup" xmlns:wpi="http://schemas.microsoft.com/office/word/2010/wordprocessingInk" xmlns:wne="http://schemas.microsoft.com/office/word/2006/wordml" xmlns:wps="http://schemas.microsoft.com/office/word/2010/wordprocessingShape" mc:Ignorable="w14 w15 w16se w16cid w16 w16cex w16sdtdh wp14">
+  <w:abstractNum w:abstractNumId="0" w15:restartNumberingAfterBreak="0">
+    <w:nsid w:val="40D15A82"/>
+    <w:multiLevelType w:val="hybridMultilevel"/>
+    <w:tmpl w:val="AC0CC1AC"/>
+    <w:lvl w:ilvl="0" w:tplc="00E4AC76">
+      <w:numFmt w:val="bullet"/>
+      <w:lvlText w:val="-"/>
+      <w:lvlJc w:val="left"/>
+      <w:pPr>
+        <w:ind w:left="720" w:hanging="360"/>
+      </w:pPr>
+      <w:rPr>
+        <w:rFonts w:ascii="Calibri" w:eastAsiaTheme="minorEastAsia" w:hAnsi="Calibri" w:cs="Calibri" w:hint="default"/>
+        <w:color w:val="auto"/>
+      </w:rPr>
+    </w:lvl>
+    <w:lvl w:ilvl="1" w:tplc="0C0A0003" w:tentative="1">
+      <w:start w:val="1"/>
+      <w:numFmt w:val="bullet"/>
+      <w:lvlText w:val="o"/>
+      <w:lvlJc w:val="left"/>
+      <w:pPr>
+        <w:ind w:left="1440" w:hanging="360"/>
+      </w:pPr>
+      <w:rPr>
+        <w:rFonts w:ascii="Courier New" w:hAnsi="Courier New" w:cs="Courier New" w:hint="default"/>
+      </w:rPr>
+    </w:lvl>
+    <w:lvl w:ilvl="2" w:tplc="0C0A0005" w:tentative="1">
+      <w:start w:val="1"/>
+      <w:numFmt w:val="bullet"/>
+      <w:lvlText w:val=""/>
+      <w:lvlJc w:val="left"/>
+      <w:pPr>
+        <w:ind w:left="2160" w:hanging="360"/>
+      </w:pPr>
+      <w:rPr>
+        <w:rFonts w:ascii="Wingdings" w:hAnsi="Wingdings" w:hint="default"/>
+      </w:rPr>
+    </w:lvl>
+    <w:lvl w:ilvl="3" w:tplc="0C0A0001" w:tentative="1">
+      <w:start w:val="1"/>
+      <w:numFmt w:val="bullet"/>
+      <w:lvlText w:val=""/>
+      <w:lvlJc w:val="left"/>
+      <w:pPr>
+        <w:ind w:left="2880" w:hanging="360"/>
+      </w:pPr>
+      <w:rPr>
+        <w:rFonts w:ascii="Symbol" w:hAnsi="Symbol" w:hint="default"/>
+      </w:rPr>
+    </w:lvl>
+    <w:lvl w:ilvl="4" w:tplc="0C0A0003" w:tentative="1">
+      <w:start w:val="1"/>
+      <w:numFmt w:val="bullet"/>
+      <w:lvlText w:val="o"/>
+      <w:lvlJc w:val="left"/>
+      <w:pPr>
+        <w:ind w:left="3600" w:hanging="360"/>
+      </w:pPr>
+      <w:rPr>
+        <w:rFonts w:ascii="Courier New" w:hAnsi="Courier New" w:cs="Courier New" w:hint="default"/>
+      </w:rPr>
+    </w:lvl>
+    <w:lvl w:ilvl="5" w:tplc="0C0A0005" w:tentative="1">
+      <w:start w:val="1"/>
+      <w:numFmt w:val="bullet"/>
+      <w:lvlText w:val=""/>
+      <w:lvlJc w:val="left"/>
+      <w:pPr>
+        <w:ind w:left="4320" w:hanging="360"/>
+      </w:pPr>
+      <w:rPr>
+        <w:rFonts w:ascii="Wingdings" w:hAnsi="Wingdings" w:hint="default"/>
+      </w:rPr>
+    </w:lvl>
+    <w:lvl w:ilvl="6" w:tplc="0C0A0001" w:tentative="1">
+      <w:start w:val="1"/>
+      <w:numFmt w:val="bullet"/>
+      <w:lvlText w:val=""/>
+      <w:lvlJc w:val="left"/>
+      <w:pPr>
+        <w:ind w:left="5040" w:hanging="360"/>
+      </w:pPr>
+      <w:rPr>
+        <w:rFonts w:ascii="Symbol" w:hAnsi="Symbol" w:hint="default"/>
+      </w:rPr>
+    </w:lvl>
+    <w:lvl w:ilvl="7" w:tplc="0C0A0003" w:tentative="1">
+      <w:start w:val="1"/>
+      <w:numFmt w:val="bullet"/>
+      <w:lvlText w:val="o"/>
+      <w:lvlJc w:val="left"/>
+      <w:pPr>
+        <w:ind w:left="5760" w:hanging="360"/>
+      </w:pPr>
+      <w:rPr>
+        <w:rFonts w:ascii="Courier New" w:hAnsi="Courier New" w:cs="Courier New" w:hint="default"/>
+      </w:rPr>
+    </w:lvl>
+    <w:lvl w:ilvl="8" w:tplc="0C0A0005" w:tentative="1">
+      <w:start w:val="1"/>
+      <w:numFmt w:val="bullet"/>
+      <w:lvlText w:val=""/>
+      <w:lvlJc w:val="left"/>
+      <w:pPr>
+        <w:ind w:left="6480" w:hanging="360"/>
+      </w:pPr>
+      <w:rPr>
+        <w:rFonts w:ascii="Wingdings" w:hAnsi="Wingdings" w:hint="default"/>
+      </w:rPr>
+    </w:lvl>
+  </w:abstractNum>
+  <w:num w:numId="1" w16cid:durableId="757948412">
+    <w:abstractNumId w:val="0"/>
+  </w:num>
+</w:numbering>
 </file>
 
 <file path=word/styles.xml><?xml version="1.0" encoding="utf-8"?>
@@ -533,6 +1310,17 @@
       <w:u w:val="single"/>
     </w:rPr>
   </w:style>
+  <w:style w:type="paragraph" w:styleId="Prrafodelista">
+    <w:name w:val="List Paragraph"/>
+    <w:basedOn w:val="Normal"/>
+    <w:uiPriority w:val="34"/>
+    <w:qFormat/>
+    <w:rsid w:val="007C7FCC"/>
+    <w:pPr>
+      <w:ind w:left="720"/>
+      <w:contextualSpacing/>
+    </w:pPr>
+  </w:style>
 </w:styles>
 </file>
 

</xml_diff>

<commit_message>
tuesday 10th october meeting
</commit_message>
<xml_diff>
--- a/TAXONOMIES.docx
+++ b/TAXONOMIES.docx
@@ -134,25 +134,7 @@
           <w:color w:val="auto"/>
           <w:u w:val="none"/>
         </w:rPr>
-        <w:t xml:space="preserve"> </w:t>
-      </w:r>
-      <w:proofErr w:type="gramStart"/>
-      <w:r>
-        <w:rPr>
-          <w:rStyle w:val="Hipervnculo"/>
-          <w:color w:val="auto"/>
-          <w:u w:val="none"/>
-        </w:rPr>
-        <w:t>AI’s</w:t>
-      </w:r>
-      <w:proofErr w:type="gramEnd"/>
-      <w:r>
-        <w:rPr>
-          <w:rStyle w:val="Hipervnculo"/>
-          <w:color w:val="auto"/>
-          <w:u w:val="none"/>
-        </w:rPr>
-        <w:t xml:space="preserve"> to manage risks better</w:t>
+        <w:t xml:space="preserve"> AI’s to manage risks better</w:t>
       </w:r>
     </w:p>
     <w:p>
@@ -173,71 +155,25 @@
           <w:color w:val="auto"/>
           <w:u w:val="none"/>
         </w:rPr>
-        <w:t xml:space="preserve">Responsibility to comply </w:t>
-      </w:r>
-      <w:proofErr w:type="gramStart"/>
-      <w:r>
-        <w:rPr>
-          <w:rStyle w:val="Hipervnculo"/>
-          <w:color w:val="auto"/>
-          <w:u w:val="none"/>
-        </w:rPr>
-        <w:t>this points</w:t>
-      </w:r>
-      <w:proofErr w:type="gramEnd"/>
-      <w:r>
-        <w:rPr>
-          <w:rStyle w:val="Hipervnculo"/>
-          <w:color w:val="auto"/>
-          <w:u w:val="none"/>
-        </w:rPr>
-        <w:t>.</w:t>
-      </w:r>
-    </w:p>
-    <w:p>
-      <w:pPr>
-        <w:rPr>
-          <w:rStyle w:val="Hipervnculo"/>
-          <w:color w:val="auto"/>
-          <w:u w:val="none"/>
-        </w:rPr>
-      </w:pPr>
-      <w:r>
-        <w:rPr>
-          <w:rStyle w:val="Hipervnculo"/>
-          <w:color w:val="auto"/>
-          <w:u w:val="none"/>
-        </w:rPr>
-        <w:t xml:space="preserve">Similarly, the European Union Digital </w:t>
-      </w:r>
-      <w:proofErr w:type="spellStart"/>
-      <w:r>
-        <w:rPr>
-          <w:rStyle w:val="Hipervnculo"/>
-          <w:color w:val="auto"/>
-          <w:u w:val="none"/>
-        </w:rPr>
-        <w:t>Strategyʼs</w:t>
-      </w:r>
-      <w:proofErr w:type="spellEnd"/>
-      <w:r>
-        <w:rPr>
-          <w:rStyle w:val="Hipervnculo"/>
-          <w:color w:val="auto"/>
-          <w:u w:val="none"/>
-        </w:rPr>
-        <w:t xml:space="preserve"> Ethics Guidelines for Trustworthy AI2 </w:t>
-      </w:r>
-      <w:proofErr w:type="gramStart"/>
-      <w:r>
-        <w:rPr>
-          <w:rStyle w:val="Hipervnculo"/>
-          <w:color w:val="auto"/>
-          <w:u w:val="none"/>
-        </w:rPr>
-        <w:t>identifies</w:t>
-      </w:r>
-      <w:proofErr w:type="gramEnd"/>
+        <w:t>Responsibility to comply this points.</w:t>
+      </w:r>
+    </w:p>
+    <w:p>
+      <w:pPr>
+        <w:rPr>
+          <w:rStyle w:val="Hipervnculo"/>
+          <w:color w:val="auto"/>
+          <w:u w:val="none"/>
+        </w:rPr>
+      </w:pPr>
+      <w:r>
+        <w:rPr>
+          <w:rStyle w:val="Hipervnculo"/>
+          <w:color w:val="auto"/>
+          <w:u w:val="none"/>
+        </w:rPr>
+        <w:t>Similarly, the European Union Digital Strategyʼs Ethics Guidelines for Trustworthy AI2 identifies</w:t>
+      </w:r>
     </w:p>
     <w:p>
       <w:pPr>
@@ -423,25 +359,7 @@
           <w:color w:val="auto"/>
           <w:u w:val="none"/>
         </w:rPr>
-        <w:t xml:space="preserve">• Lawful and respectful of our </w:t>
-      </w:r>
-      <w:proofErr w:type="spellStart"/>
-      <w:r>
-        <w:rPr>
-          <w:rStyle w:val="Hipervnculo"/>
-          <w:color w:val="auto"/>
-          <w:u w:val="none"/>
-        </w:rPr>
-        <w:t>Nationʼs</w:t>
-      </w:r>
-      <w:proofErr w:type="spellEnd"/>
-      <w:r>
-        <w:rPr>
-          <w:rStyle w:val="Hipervnculo"/>
-          <w:color w:val="auto"/>
-          <w:u w:val="none"/>
-        </w:rPr>
-        <w:t xml:space="preserve"> values.</w:t>
+        <w:t>• Lawful and respectful of our Nationʼs values.</w:t>
       </w:r>
     </w:p>
     <w:p>
@@ -475,18 +393,8 @@
           <w:color w:val="auto"/>
           <w:u w:val="none"/>
         </w:rPr>
-        <w:t xml:space="preserve">significantly outweigh the risks, and the risks can be assessed and </w:t>
-      </w:r>
-      <w:proofErr w:type="gramStart"/>
-      <w:r>
-        <w:rPr>
-          <w:rStyle w:val="Hipervnculo"/>
-          <w:color w:val="auto"/>
-          <w:u w:val="none"/>
-        </w:rPr>
-        <w:t>managed</w:t>
-      </w:r>
-      <w:proofErr w:type="gramEnd"/>
+        <w:t>significantly outweigh the risks, and the risks can be assessed and managed</w:t>
+      </w:r>
     </w:p>
     <w:p>
       <w:pPr>
@@ -555,23 +463,13 @@
           <w:u w:val="none"/>
         </w:rPr>
       </w:pPr>
-      <w:proofErr w:type="gramStart"/>
-      <w:r>
-        <w:rPr>
-          <w:rStyle w:val="Hipervnculo"/>
-          <w:color w:val="auto"/>
-          <w:u w:val="none"/>
-        </w:rPr>
-        <w:t>So</w:t>
-      </w:r>
-      <w:proofErr w:type="gramEnd"/>
-      <w:r>
-        <w:rPr>
-          <w:rStyle w:val="Hipervnculo"/>
-          <w:color w:val="auto"/>
-          <w:u w:val="none"/>
-        </w:rPr>
-        <w:t xml:space="preserve"> we can divide in </w:t>
+      <w:r>
+        <w:rPr>
+          <w:rStyle w:val="Hipervnculo"/>
+          <w:color w:val="auto"/>
+          <w:u w:val="none"/>
+        </w:rPr>
+        <w:t xml:space="preserve">So we can divide in </w:t>
       </w:r>
       <w:r>
         <w:rPr>
@@ -627,25 +525,7 @@
           <w:color w:val="auto"/>
           <w:u w:val="none"/>
         </w:rPr>
-        <w:t xml:space="preserve">How AI systems are perceived: transparency, </w:t>
-      </w:r>
-      <w:proofErr w:type="spellStart"/>
-      <w:r>
-        <w:rPr>
-          <w:rStyle w:val="Hipervnculo"/>
-          <w:color w:val="auto"/>
-          <w:u w:val="none"/>
-        </w:rPr>
-        <w:t>explainability</w:t>
-      </w:r>
-      <w:proofErr w:type="spellEnd"/>
-      <w:r>
-        <w:rPr>
-          <w:rStyle w:val="Hipervnculo"/>
-          <w:color w:val="auto"/>
-          <w:u w:val="none"/>
-        </w:rPr>
-        <w:t>, interpretability. This means that some AI outputs need to be done by humans or interpreted by them rather than by an automated process.</w:t>
+        <w:t>How AI systems are perceived: transparency, explainability, interpretability. This means that some AI outputs need to be done by humans or interpreted by them rather than by an automated process.</w:t>
       </w:r>
     </w:p>
     <w:p>
@@ -726,39 +606,7 @@
     </w:p>
     <w:p>
       <w:r>
-        <w:t xml:space="preserve">Tangible harm: incidents involving observable injury, loss, or damage. Differentiate between </w:t>
-      </w:r>
-      <w:proofErr w:type="gramStart"/>
-      <w:r>
-        <w:t>events(</w:t>
-      </w:r>
-      <w:proofErr w:type="gramEnd"/>
-      <w:r>
-        <w:t>harm needs to have definitely occurred) , near-</w:t>
-      </w:r>
-      <w:proofErr w:type="spellStart"/>
-      <w:r>
-        <w:t>missses</w:t>
-      </w:r>
-      <w:proofErr w:type="spellEnd"/>
-      <w:r>
-        <w:t>(</w:t>
-      </w:r>
-      <w:proofErr w:type="spellStart"/>
-      <w:r>
-        <w:t>inminent</w:t>
-      </w:r>
-      <w:proofErr w:type="spellEnd"/>
-      <w:r>
-        <w:t xml:space="preserve"> risk of harm), and issues (non-</w:t>
-      </w:r>
-      <w:proofErr w:type="spellStart"/>
-      <w:r>
-        <w:t>inminent</w:t>
-      </w:r>
-      <w:proofErr w:type="spellEnd"/>
-      <w:r>
-        <w:t xml:space="preserve"> risk of harm)</w:t>
+        <w:t>Tangible harm: incidents involving observable injury, loss, or damage. Differentiate between events(harm needs to have definitely occurred) , near-missses(inminent risk of harm), and issues (non-inminent risk of harm)</w:t>
       </w:r>
     </w:p>
     <w:p>
@@ -768,15 +616,7 @@
     </w:p>
     <w:p>
       <w:r>
-        <w:t xml:space="preserve">We can separate intangible harm in </w:t>
-      </w:r>
-      <w:proofErr w:type="gramStart"/>
-      <w:r>
-        <w:t>1)harm</w:t>
-      </w:r>
-      <w:proofErr w:type="gramEnd"/>
-      <w:r>
-        <w:t xml:space="preserve"> to civil liberties, rights, human rights,  or democratic norms 2) detrimental content (hate-speech, misinformation) and 3) different treatment based on a characteristic.</w:t>
+        <w:t>We can separate intangible harm in 1)harm to civil liberties, rights, human rights,  or democratic norms 2) detrimental content (hate-speech, misinformation) and 3) different treatment based on a characteristic.</w:t>
       </w:r>
     </w:p>
     <w:p/>
@@ -834,15 +674,7 @@
         </w:numPr>
       </w:pPr>
       <w:r>
-        <w:t xml:space="preserve">Accidents related to </w:t>
-      </w:r>
-      <w:proofErr w:type="gramStart"/>
-      <w:r>
-        <w:t>robots</w:t>
-      </w:r>
-      <w:proofErr w:type="gramEnd"/>
-      <w:r>
-        <w:t xml:space="preserve"> usage or misuse</w:t>
+        <w:t>Accidents related to robots usage or misuse</w:t>
       </w:r>
     </w:p>
     <w:p>
@@ -866,13 +698,8 @@
         </w:numPr>
       </w:pPr>
       <w:r>
-        <w:t xml:space="preserve">Not clear, transparent, based on information </w:t>
-      </w:r>
-      <w:proofErr w:type="gramStart"/>
-      <w:r>
-        <w:t>answers</w:t>
-      </w:r>
-      <w:proofErr w:type="gramEnd"/>
+        <w:t>Not clear, transparent, based on information answers</w:t>
+      </w:r>
     </w:p>
     <w:p/>
     <w:p/>
@@ -958,6 +785,51 @@
       </w:pPr>
       <w:r>
         <w:t>Operational features: model-related incidents, algorithm-related incidents, failure of automatic tasks…</w:t>
+      </w:r>
+    </w:p>
+    <w:p>
+      <w:pPr>
+        <w:rPr>
+          <w:b/>
+          <w:bCs/>
+        </w:rPr>
+      </w:pPr>
+    </w:p>
+    <w:p>
+      <w:pPr>
+        <w:rPr>
+          <w:b/>
+          <w:bCs/>
+        </w:rPr>
+      </w:pPr>
+      <w:r>
+        <w:rPr>
+          <w:b/>
+          <w:bCs/>
+        </w:rPr>
+        <w:t>Concrete categories</w:t>
+      </w:r>
+    </w:p>
+    <w:p>
+      <w:pPr>
+        <w:rPr>
+          <w:b/>
+          <w:bCs/>
+        </w:rPr>
+      </w:pPr>
+      <w:r>
+        <w:rPr>
+          <w:b/>
+          <w:bCs/>
+        </w:rPr>
+        <w:t>Autoclass methods, unsupervised methods, semi-supervised methods</w:t>
+      </w:r>
+      <w:r>
+        <w:rPr>
+          <w:b/>
+          <w:bCs/>
+        </w:rPr>
+        <w:t>, open ai autoclass, to not classify manually each description</w:t>
       </w:r>
     </w:p>
     <w:sectPr>

</xml_diff>